<commit_message>
se soluciona lo de la f[003] desaparecida se crea la f[007] incompleta y se empieza con la modif de las encuestas
</commit_message>
<xml_diff>
--- a/Actividades/ADA01003/Encuesta a Administrador.docx
+++ b/Actividades/ADA01003/Encuesta a Administrador.docx
@@ -65,7 +65,7 @@
                           </pic:cNvPicPr>
                         </pic:nvPicPr>
                         <pic:blipFill>
-                          <a:blip r:embed="rId7" cstate="print">
+                          <a:blip r:embed="rId8" cstate="print">
                             <a:extLst>
                               <a:ext uri="{28A0092B-C50C-407E-A947-70E740481C1C}">
                                 <a14:useLocalDpi xmlns:a14="http://schemas.microsoft.com/office/drawing/2010/main" val="0"/>
@@ -118,7 +118,6 @@
                 <w:sz w:val="28"/>
               </w:rPr>
             </w:pPr>
-            <w:bookmarkStart w:id="0" w:name="_GoBack"/>
             <w:r>
               <w:rPr>
                 <w:rFonts w:ascii="Times New Roman" w:hAnsi="Times New Roman" w:cs="Times New Roman"/>
@@ -128,7 +127,6 @@
               </w:rPr>
               <w:t>Encuesta enfocada al Administrador</w:t>
             </w:r>
-            <w:bookmarkEnd w:id="0"/>
           </w:p>
         </w:tc>
       </w:tr>
@@ -157,6 +155,8 @@
               </w:rPr>
               <w:t>Fecha:</w:t>
             </w:r>
+            <w:bookmarkStart w:id="0" w:name="_GoBack"/>
+            <w:bookmarkEnd w:id="0"/>
           </w:p>
         </w:tc>
         <w:tc>
@@ -264,6 +264,86 @@
             <w:r>
               <w:rPr>
                 <w:rFonts w:ascii="Times New Roman" w:hAnsi="Times New Roman" w:cs="Times New Roman"/>
+                <w:noProof/>
+              </w:rPr>
+              <mc:AlternateContent>
+                <mc:Choice Requires="wps">
+                  <w:drawing>
+                    <wp:anchor distT="0" distB="0" distL="114300" distR="114300" simplePos="0" relativeHeight="251661824" behindDoc="0" locked="0" layoutInCell="1" allowOverlap="1">
+                      <wp:simplePos x="0" y="0"/>
+                      <wp:positionH relativeFrom="column">
+                        <wp:posOffset>695960</wp:posOffset>
+                      </wp:positionH>
+                      <wp:positionV relativeFrom="paragraph">
+                        <wp:posOffset>69982</wp:posOffset>
+                      </wp:positionV>
+                      <wp:extent cx="59059" cy="61096"/>
+                      <wp:effectExtent l="0" t="0" r="0" b="0"/>
+                      <wp:wrapNone/>
+                      <wp:docPr id="2" name="Elipse 2"/>
+                      <wp:cNvGraphicFramePr/>
+                      <a:graphic xmlns:a="http://schemas.openxmlformats.org/drawingml/2006/main">
+                        <a:graphicData uri="http://schemas.microsoft.com/office/word/2010/wordprocessingShape">
+                          <wps:wsp>
+                            <wps:cNvSpPr/>
+                            <wps:spPr>
+                              <a:xfrm>
+                                <a:off x="0" y="0"/>
+                                <a:ext cx="59059" cy="61096"/>
+                              </a:xfrm>
+                              <a:prstGeom prst="ellipse">
+                                <a:avLst/>
+                              </a:prstGeom>
+                              <a:solidFill>
+                                <a:srgbClr val="FF0000"/>
+                              </a:solidFill>
+                              <a:ln>
+                                <a:noFill/>
+                              </a:ln>
+                            </wps:spPr>
+                            <wps:style>
+                              <a:lnRef idx="2">
+                                <a:schemeClr val="accent1">
+                                  <a:shade val="50000"/>
+                                </a:schemeClr>
+                              </a:lnRef>
+                              <a:fillRef idx="1">
+                                <a:schemeClr val="accent1"/>
+                              </a:fillRef>
+                              <a:effectRef idx="0">
+                                <a:schemeClr val="accent1"/>
+                              </a:effectRef>
+                              <a:fontRef idx="minor">
+                                <a:schemeClr val="lt1"/>
+                              </a:fontRef>
+                            </wps:style>
+                            <wps:bodyPr rot="0" spcFirstLastPara="0" vertOverflow="overflow" horzOverflow="overflow" vert="horz" wrap="square" lIns="91440" tIns="45720" rIns="91440" bIns="45720" numCol="1" spcCol="0" rtlCol="0" fromWordArt="0" anchor="ctr" anchorCtr="0" forceAA="0" compatLnSpc="1">
+                              <a:prstTxWarp prst="textNoShape">
+                                <a:avLst/>
+                              </a:prstTxWarp>
+                              <a:noAutofit/>
+                            </wps:bodyPr>
+                          </wps:wsp>
+                        </a:graphicData>
+                      </a:graphic>
+                      <wp14:sizeRelV relativeFrom="margin">
+                        <wp14:pctHeight>0</wp14:pctHeight>
+                      </wp14:sizeRelV>
+                    </wp:anchor>
+                  </w:drawing>
+                </mc:Choice>
+                <mc:Fallback>
+                  <w:pict>
+                    <v:oval w14:anchorId="395BDFFA" id="Elipse 2" o:spid="_x0000_s1026" style="position:absolute;margin-left:54.8pt;margin-top:5.5pt;width:4.65pt;height:4.8pt;z-index:251661824;visibility:visible;mso-wrap-style:square;mso-height-percent:0;mso-wrap-distance-left:9pt;mso-wrap-distance-top:0;mso-wrap-distance-right:9pt;mso-wrap-distance-bottom:0;mso-position-horizontal:absolute;mso-position-horizontal-relative:text;mso-position-vertical:absolute;mso-position-vertical-relative:text;mso-height-percent:0;mso-height-relative:margin;v-text-anchor:middle" o:gfxdata="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" fillcolor="red" stroked="f" strokeweight="1pt">
+                      <v:stroke joinstyle="miter"/>
+                    </v:oval>
+                  </w:pict>
+                </mc:Fallback>
+              </mc:AlternateContent>
+            </w:r>
+            <w:r>
+              <w:rPr>
+                <w:rFonts w:ascii="Times New Roman" w:hAnsi="Times New Roman" w:cs="Times New Roman"/>
               </w:rPr>
               <w:t>Operario</w:t>
             </w:r>
@@ -546,6 +626,89 @@
             <w:r>
               <w:rPr>
                 <w:rFonts w:ascii="Times New Roman" w:hAnsi="Times New Roman" w:cs="Times New Roman"/>
+                <w:noProof/>
+              </w:rPr>
+              <mc:AlternateContent>
+                <mc:Choice Requires="wps">
+                  <w:drawing>
+                    <wp:anchor distT="0" distB="0" distL="114300" distR="114300" simplePos="0" relativeHeight="251662848" behindDoc="0" locked="0" layoutInCell="1" allowOverlap="1">
+                      <wp:simplePos x="0" y="0"/>
+                      <wp:positionH relativeFrom="column">
+                        <wp:posOffset>696431</wp:posOffset>
+                      </wp:positionH>
+                      <wp:positionV relativeFrom="paragraph">
+                        <wp:posOffset>59677</wp:posOffset>
+                      </wp:positionV>
+                      <wp:extent cx="72427" cy="69410"/>
+                      <wp:effectExtent l="0" t="0" r="3810" b="6985"/>
+                      <wp:wrapNone/>
+                      <wp:docPr id="4" name="Elipse 4"/>
+                      <wp:cNvGraphicFramePr/>
+                      <a:graphic xmlns:a="http://schemas.openxmlformats.org/drawingml/2006/main">
+                        <a:graphicData uri="http://schemas.microsoft.com/office/word/2010/wordprocessingShape">
+                          <wps:wsp>
+                            <wps:cNvSpPr/>
+                            <wps:spPr>
+                              <a:xfrm>
+                                <a:off x="0" y="0"/>
+                                <a:ext cx="72427" cy="69410"/>
+                              </a:xfrm>
+                              <a:prstGeom prst="ellipse">
+                                <a:avLst/>
+                              </a:prstGeom>
+                              <a:solidFill>
+                                <a:srgbClr val="FF0000"/>
+                              </a:solidFill>
+                              <a:ln>
+                                <a:noFill/>
+                              </a:ln>
+                            </wps:spPr>
+                            <wps:style>
+                              <a:lnRef idx="2">
+                                <a:schemeClr val="accent1">
+                                  <a:shade val="50000"/>
+                                </a:schemeClr>
+                              </a:lnRef>
+                              <a:fillRef idx="1">
+                                <a:schemeClr val="accent1"/>
+                              </a:fillRef>
+                              <a:effectRef idx="0">
+                                <a:schemeClr val="accent1"/>
+                              </a:effectRef>
+                              <a:fontRef idx="minor">
+                                <a:schemeClr val="lt1"/>
+                              </a:fontRef>
+                            </wps:style>
+                            <wps:bodyPr rot="0" spcFirstLastPara="0" vertOverflow="overflow" horzOverflow="overflow" vert="horz" wrap="square" lIns="91440" tIns="45720" rIns="91440" bIns="45720" numCol="1" spcCol="0" rtlCol="0" fromWordArt="0" anchor="ctr" anchorCtr="0" forceAA="0" compatLnSpc="1">
+                              <a:prstTxWarp prst="textNoShape">
+                                <a:avLst/>
+                              </a:prstTxWarp>
+                              <a:noAutofit/>
+                            </wps:bodyPr>
+                          </wps:wsp>
+                        </a:graphicData>
+                      </a:graphic>
+                      <wp14:sizeRelH relativeFrom="margin">
+                        <wp14:pctWidth>0</wp14:pctWidth>
+                      </wp14:sizeRelH>
+                      <wp14:sizeRelV relativeFrom="margin">
+                        <wp14:pctHeight>0</wp14:pctHeight>
+                      </wp14:sizeRelV>
+                    </wp:anchor>
+                  </w:drawing>
+                </mc:Choice>
+                <mc:Fallback>
+                  <w:pict>
+                    <v:oval w14:anchorId="35104A47" id="Elipse 4" o:spid="_x0000_s1026" style="position:absolute;margin-left:54.85pt;margin-top:4.7pt;width:5.7pt;height:5.45pt;z-index:251662848;visibility:visible;mso-wrap-style:square;mso-width-percent:0;mso-height-percent:0;mso-wrap-distance-left:9pt;mso-wrap-distance-top:0;mso-wrap-distance-right:9pt;mso-wrap-distance-bottom:0;mso-position-horizontal:absolute;mso-position-horizontal-relative:text;mso-position-vertical:absolute;mso-position-vertical-relative:text;mso-width-percent:0;mso-height-percent:0;mso-width-relative:margin;mso-height-relative:margin;v-text-anchor:middle" o:gfxdata="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" fillcolor="red" stroked="f" strokeweight="1pt">
+                      <v:stroke joinstyle="miter"/>
+                    </v:oval>
+                  </w:pict>
+                </mc:Fallback>
+              </mc:AlternateContent>
+            </w:r>
+            <w:r>
+              <w:rPr>
+                <w:rFonts w:ascii="Times New Roman" w:hAnsi="Times New Roman" w:cs="Times New Roman"/>
               </w:rPr>
               <w:t>Si</w:t>
             </w:r>
@@ -790,6 +953,89 @@
             <w:r>
               <w:rPr>
                 <w:rFonts w:ascii="Times New Roman" w:hAnsi="Times New Roman" w:cs="Times New Roman"/>
+                <w:noProof/>
+              </w:rPr>
+              <mc:AlternateContent>
+                <mc:Choice Requires="wps">
+                  <w:drawing>
+                    <wp:anchor distT="0" distB="0" distL="114300" distR="114300" simplePos="0" relativeHeight="251663872" behindDoc="0" locked="0" layoutInCell="1" allowOverlap="1">
+                      <wp:simplePos x="0" y="0"/>
+                      <wp:positionH relativeFrom="column">
+                        <wp:posOffset>696601</wp:posOffset>
+                      </wp:positionH>
+                      <wp:positionV relativeFrom="paragraph">
+                        <wp:posOffset>66197</wp:posOffset>
+                      </wp:positionV>
+                      <wp:extent cx="66392" cy="72428"/>
+                      <wp:effectExtent l="0" t="0" r="0" b="3810"/>
+                      <wp:wrapNone/>
+                      <wp:docPr id="5" name="Elipse 5"/>
+                      <wp:cNvGraphicFramePr/>
+                      <a:graphic xmlns:a="http://schemas.openxmlformats.org/drawingml/2006/main">
+                        <a:graphicData uri="http://schemas.microsoft.com/office/word/2010/wordprocessingShape">
+                          <wps:wsp>
+                            <wps:cNvSpPr/>
+                            <wps:spPr>
+                              <a:xfrm>
+                                <a:off x="0" y="0"/>
+                                <a:ext cx="66392" cy="72428"/>
+                              </a:xfrm>
+                              <a:prstGeom prst="ellipse">
+                                <a:avLst/>
+                              </a:prstGeom>
+                              <a:solidFill>
+                                <a:srgbClr val="FF0000"/>
+                              </a:solidFill>
+                              <a:ln>
+                                <a:noFill/>
+                              </a:ln>
+                            </wps:spPr>
+                            <wps:style>
+                              <a:lnRef idx="2">
+                                <a:schemeClr val="accent1">
+                                  <a:shade val="50000"/>
+                                </a:schemeClr>
+                              </a:lnRef>
+                              <a:fillRef idx="1">
+                                <a:schemeClr val="accent1"/>
+                              </a:fillRef>
+                              <a:effectRef idx="0">
+                                <a:schemeClr val="accent1"/>
+                              </a:effectRef>
+                              <a:fontRef idx="minor">
+                                <a:schemeClr val="lt1"/>
+                              </a:fontRef>
+                            </wps:style>
+                            <wps:bodyPr rot="0" spcFirstLastPara="0" vertOverflow="overflow" horzOverflow="overflow" vert="horz" wrap="square" lIns="91440" tIns="45720" rIns="91440" bIns="45720" numCol="1" spcCol="0" rtlCol="0" fromWordArt="0" anchor="ctr" anchorCtr="0" forceAA="0" compatLnSpc="1">
+                              <a:prstTxWarp prst="textNoShape">
+                                <a:avLst/>
+                              </a:prstTxWarp>
+                              <a:noAutofit/>
+                            </wps:bodyPr>
+                          </wps:wsp>
+                        </a:graphicData>
+                      </a:graphic>
+                      <wp14:sizeRelH relativeFrom="margin">
+                        <wp14:pctWidth>0</wp14:pctWidth>
+                      </wp14:sizeRelH>
+                      <wp14:sizeRelV relativeFrom="margin">
+                        <wp14:pctHeight>0</wp14:pctHeight>
+                      </wp14:sizeRelV>
+                    </wp:anchor>
+                  </w:drawing>
+                </mc:Choice>
+                <mc:Fallback>
+                  <w:pict>
+                    <v:oval w14:anchorId="46C589CA" id="Elipse 5" o:spid="_x0000_s1026" style="position:absolute;margin-left:54.85pt;margin-top:5.2pt;width:5.25pt;height:5.7pt;z-index:251663872;visibility:visible;mso-wrap-style:square;mso-width-percent:0;mso-height-percent:0;mso-wrap-distance-left:9pt;mso-wrap-distance-top:0;mso-wrap-distance-right:9pt;mso-wrap-distance-bottom:0;mso-position-horizontal:absolute;mso-position-horizontal-relative:text;mso-position-vertical:absolute;mso-position-vertical-relative:text;mso-width-percent:0;mso-height-percent:0;mso-width-relative:margin;mso-height-relative:margin;v-text-anchor:middle" o:gfxdata="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" fillcolor="red" stroked="f" strokeweight="1pt">
+                      <v:stroke joinstyle="miter"/>
+                    </v:oval>
+                  </w:pict>
+                </mc:Fallback>
+              </mc:AlternateContent>
+            </w:r>
+            <w:r>
+              <w:rPr>
+                <w:rFonts w:ascii="Times New Roman" w:hAnsi="Times New Roman" w:cs="Times New Roman"/>
               </w:rPr>
               <w:t>Si</w:t>
             </w:r>
@@ -822,10 +1068,10 @@
       </w:pPr>
     </w:p>
     <w:sectPr>
-      <w:headerReference w:type="even" r:id="rId8"/>
-      <w:headerReference w:type="default" r:id="rId9"/>
-      <w:footerReference w:type="default" r:id="rId10"/>
-      <w:headerReference w:type="first" r:id="rId11"/>
+      <w:headerReference w:type="even" r:id="rId9"/>
+      <w:headerReference w:type="default" r:id="rId10"/>
+      <w:footerReference w:type="default" r:id="rId11"/>
+      <w:headerReference w:type="first" r:id="rId12"/>
       <w:pgSz w:w="11906" w:h="16838"/>
       <w:pgMar w:top="567" w:right="964" w:bottom="680" w:left="964" w:header="709" w:footer="709" w:gutter="0"/>
       <w:cols w:space="708"/>
@@ -1368,7 +1614,7 @@
   <w:abstractNum w:abstractNumId="2" w15:restartNumberingAfterBreak="0">
     <w:nsid w:val="4570194C"/>
     <w:multiLevelType w:val="hybridMultilevel"/>
-    <w:tmpl w:val="7B8286FA"/>
+    <w:tmpl w:val="2D600D8C"/>
     <w:lvl w:ilvl="0" w:tplc="0C0A0001">
       <w:start w:val="1"/>
       <w:numFmt w:val="bullet"/>
@@ -1381,7 +1627,7 @@
         <w:rFonts w:ascii="Symbol" w:hAnsi="Symbol" w:hint="default"/>
       </w:rPr>
     </w:lvl>
-    <w:lvl w:ilvl="1" w:tplc="0C0A0003">
+    <w:lvl w:ilvl="1" w:tplc="380A0003">
       <w:start w:val="1"/>
       <w:numFmt w:val="bullet"/>
       <w:lvlText w:val="o"/>
@@ -1878,7 +2124,7 @@
     <w:lsdException w:name="Table Web 2" w:semiHidden="1" w:unhideWhenUsed="1"/>
     <w:lsdException w:name="Table Web 3" w:semiHidden="1" w:unhideWhenUsed="1"/>
     <w:lsdException w:name="Balloon Text" w:semiHidden="1" w:unhideWhenUsed="1"/>
-    <w:lsdException w:name="Table Grid" w:semiHidden="1" w:uiPriority="39" w:unhideWhenUsed="1"/>
+    <w:lsdException w:name="Table Grid" w:uiPriority="39"/>
     <w:lsdException w:name="Table Theme" w:semiHidden="1" w:unhideWhenUsed="1"/>
     <w:lsdException w:name="Placeholder Text" w:semiHidden="1"/>
     <w:lsdException w:name="No Spacing" w:uiPriority="1" w:qFormat="1"/>
@@ -2499,4 +2745,16 @@
     </a:ext>
   </a:extLst>
 </a:theme>
+</file>
+
+<file path=customXml/item1.xml><?xml version="1.0" encoding="utf-8"?>
+<b:Sources xmlns:b="http://schemas.openxmlformats.org/officeDocument/2006/bibliography" xmlns="http://schemas.openxmlformats.org/officeDocument/2006/bibliography" SelectedStyle="\APASixthEditionOfficeOnline.xsl" StyleName="APA" Version="6"/>
+</file>
+
+<file path=customXml/itemProps1.xml><?xml version="1.0" encoding="utf-8"?>
+<ds:datastoreItem xmlns:ds="http://schemas.openxmlformats.org/officeDocument/2006/customXml" ds:itemID="{CA81F2A0-D75B-4582-BCE3-2B2213EC35CA}">
+  <ds:schemaRefs>
+    <ds:schemaRef ds:uri="http://schemas.openxmlformats.org/officeDocument/2006/bibliography"/>
+  </ds:schemaRefs>
+</ds:datastoreItem>
 </file>
</xml_diff>

<commit_message>
se suben las encuestas completas
</commit_message>
<xml_diff>
--- a/Actividades/ADA01003/Encuesta a Administrador.docx
+++ b/Actividades/ADA01003/Encuesta a Administrador.docx
@@ -155,6 +155,14 @@
               </w:rPr>
               <w:t>Fecha:</w:t>
             </w:r>
+            <w:r>
+              <w:rPr>
+                <w:rFonts w:ascii="Times New Roman" w:hAnsi="Times New Roman" w:cs="Times New Roman"/>
+                <w:b/>
+                <w:sz w:val="28"/>
+              </w:rPr>
+              <w:t xml:space="preserve"> 25/05/19</w:t>
+            </w:r>
           </w:p>
         </w:tc>
         <w:tc>
@@ -185,6 +193,14 @@
                 <w:sz w:val="28"/>
               </w:rPr>
               <w:t>:</w:t>
+            </w:r>
+            <w:r>
+              <w:rPr>
+                <w:rFonts w:ascii="Times New Roman" w:hAnsi="Times New Roman" w:cs="Times New Roman"/>
+                <w:b/>
+                <w:sz w:val="28"/>
+              </w:rPr>
+              <w:t xml:space="preserve"> José González</w:t>
             </w:r>
           </w:p>
         </w:tc>
@@ -278,6 +294,89 @@
             <w:r>
               <w:rPr>
                 <w:rFonts w:ascii="Times New Roman" w:hAnsi="Times New Roman" w:cs="Times New Roman"/>
+                <w:noProof/>
+              </w:rPr>
+              <mc:AlternateContent>
+                <mc:Choice Requires="wps">
+                  <w:drawing>
+                    <wp:anchor distT="0" distB="0" distL="114300" distR="114300" simplePos="0" relativeHeight="251652096" behindDoc="0" locked="0" layoutInCell="1" allowOverlap="1">
+                      <wp:simplePos x="0" y="0"/>
+                      <wp:positionH relativeFrom="column">
+                        <wp:posOffset>696068</wp:posOffset>
+                      </wp:positionH>
+                      <wp:positionV relativeFrom="paragraph">
+                        <wp:posOffset>60507</wp:posOffset>
+                      </wp:positionV>
+                      <wp:extent cx="72114" cy="71573"/>
+                      <wp:effectExtent l="0" t="0" r="4445" b="5080"/>
+                      <wp:wrapNone/>
+                      <wp:docPr id="2" name="Elipse 2"/>
+                      <wp:cNvGraphicFramePr/>
+                      <a:graphic xmlns:a="http://schemas.openxmlformats.org/drawingml/2006/main">
+                        <a:graphicData uri="http://schemas.microsoft.com/office/word/2010/wordprocessingShape">
+                          <wps:wsp>
+                            <wps:cNvSpPr/>
+                            <wps:spPr>
+                              <a:xfrm>
+                                <a:off x="0" y="0"/>
+                                <a:ext cx="72114" cy="71573"/>
+                              </a:xfrm>
+                              <a:prstGeom prst="ellipse">
+                                <a:avLst/>
+                              </a:prstGeom>
+                              <a:solidFill>
+                                <a:schemeClr val="tx1"/>
+                              </a:solidFill>
+                              <a:ln>
+                                <a:noFill/>
+                              </a:ln>
+                            </wps:spPr>
+                            <wps:style>
+                              <a:lnRef idx="2">
+                                <a:schemeClr val="accent1">
+                                  <a:shade val="50000"/>
+                                </a:schemeClr>
+                              </a:lnRef>
+                              <a:fillRef idx="1">
+                                <a:schemeClr val="accent1"/>
+                              </a:fillRef>
+                              <a:effectRef idx="0">
+                                <a:schemeClr val="accent1"/>
+                              </a:effectRef>
+                              <a:fontRef idx="minor">
+                                <a:schemeClr val="lt1"/>
+                              </a:fontRef>
+                            </wps:style>
+                            <wps:bodyPr rot="0" spcFirstLastPara="0" vertOverflow="overflow" horzOverflow="overflow" vert="horz" wrap="square" lIns="91440" tIns="45720" rIns="91440" bIns="45720" numCol="1" spcCol="0" rtlCol="0" fromWordArt="0" anchor="ctr" anchorCtr="0" forceAA="0" compatLnSpc="1">
+                              <a:prstTxWarp prst="textNoShape">
+                                <a:avLst/>
+                              </a:prstTxWarp>
+                              <a:noAutofit/>
+                            </wps:bodyPr>
+                          </wps:wsp>
+                        </a:graphicData>
+                      </a:graphic>
+                      <wp14:sizeRelH relativeFrom="margin">
+                        <wp14:pctWidth>0</wp14:pctWidth>
+                      </wp14:sizeRelH>
+                      <wp14:sizeRelV relativeFrom="margin">
+                        <wp14:pctHeight>0</wp14:pctHeight>
+                      </wp14:sizeRelV>
+                    </wp:anchor>
+                  </w:drawing>
+                </mc:Choice>
+                <mc:Fallback>
+                  <w:pict>
+                    <v:oval w14:anchorId="46DCBEEC" id="Elipse 2" o:spid="_x0000_s1026" style="position:absolute;margin-left:54.8pt;margin-top:4.75pt;width:5.7pt;height:5.65pt;z-index:251652096;visibility:visible;mso-wrap-style:square;mso-width-percent:0;mso-height-percent:0;mso-wrap-distance-left:9pt;mso-wrap-distance-top:0;mso-wrap-distance-right:9pt;mso-wrap-distance-bottom:0;mso-position-horizontal:absolute;mso-position-horizontal-relative:text;mso-position-vertical:absolute;mso-position-vertical-relative:text;mso-width-percent:0;mso-height-percent:0;mso-width-relative:margin;mso-height-relative:margin;v-text-anchor:middle" o:gfxdata="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" fillcolor="black [3213]" stroked="f" strokeweight="1pt">
+                      <v:stroke joinstyle="miter"/>
+                    </v:oval>
+                  </w:pict>
+                </mc:Fallback>
+              </mc:AlternateContent>
+            </w:r>
+            <w:r>
+              <w:rPr>
+                <w:rFonts w:ascii="Times New Roman" w:hAnsi="Times New Roman" w:cs="Times New Roman"/>
               </w:rPr>
               <w:t>Administrador</w:t>
             </w:r>
@@ -345,37 +444,13 @@
               <w:rPr>
                 <w:rFonts w:ascii="Times New Roman" w:hAnsi="Times New Roman" w:cs="Times New Roman"/>
               </w:rPr>
-              <w:t>______________________________________________________________________________________________</w:t>
-            </w:r>
-          </w:p>
-          <w:p>
-            <w:pPr>
-              <w:pStyle w:val="Prrafodelista"/>
-              <w:spacing w:after="200" w:line="276" w:lineRule="auto"/>
-              <w:rPr>
-                <w:rFonts w:ascii="Times New Roman" w:hAnsi="Times New Roman" w:cs="Times New Roman"/>
-              </w:rPr>
-            </w:pPr>
-            <w:r>
-              <w:rPr>
-                <w:rFonts w:ascii="Times New Roman" w:hAnsi="Times New Roman" w:cs="Times New Roman"/>
-              </w:rPr>
-              <w:t>______________________________________________________________________________________________</w:t>
-            </w:r>
-          </w:p>
-          <w:p>
-            <w:pPr>
-              <w:pStyle w:val="Prrafodelista"/>
-              <w:spacing w:after="200" w:line="276" w:lineRule="auto"/>
-              <w:rPr>
-                <w:rFonts w:ascii="Times New Roman" w:hAnsi="Times New Roman" w:cs="Times New Roman"/>
-              </w:rPr>
-            </w:pPr>
-            <w:r>
-              <w:rPr>
-                <w:rFonts w:ascii="Times New Roman" w:hAnsi="Times New Roman" w:cs="Times New Roman"/>
-              </w:rPr>
-              <w:t>______________________________________________________________________________________________</w:t>
+              <w:t xml:space="preserve">El administrador debe modificar las posiciones de los vehículos en la zona o subzona  y posteriormente un operario modificara moverá el o los vehículos a donde debe </w:t>
+            </w:r>
+            <w:r>
+              <w:rPr>
+                <w:rFonts w:ascii="Times New Roman" w:hAnsi="Times New Roman" w:cs="Times New Roman"/>
+              </w:rPr>
+              <w:t>_____________________________________________________</w:t>
             </w:r>
             <w:r>
               <w:rPr>
@@ -449,13 +524,57 @@
               <w:spacing w:after="200" w:line="276" w:lineRule="auto"/>
               <w:rPr>
                 <w:rFonts w:ascii="Times New Roman" w:hAnsi="Times New Roman" w:cs="Times New Roman"/>
-              </w:rPr>
-            </w:pPr>
-            <w:r>
-              <w:rPr>
-                <w:rFonts w:ascii="Times New Roman" w:hAnsi="Times New Roman" w:cs="Times New Roman"/>
-              </w:rPr>
-              <w:t>______________________________________________________________________________________________</w:t>
+                <w:sz w:val="24"/>
+              </w:rPr>
+            </w:pPr>
+            <w:r>
+              <w:rPr>
+                <w:rFonts w:ascii="Times New Roman" w:hAnsi="Times New Roman" w:cs="Times New Roman"/>
+                <w:sz w:val="24"/>
+              </w:rPr>
+              <w:t>De los operarios se sabe el</w:t>
+            </w:r>
+            <w:r>
+              <w:rPr>
+                <w:rFonts w:ascii="Times New Roman" w:hAnsi="Times New Roman" w:cs="Times New Roman"/>
+                <w:sz w:val="24"/>
+              </w:rPr>
+              <w:t xml:space="preserve"> </w:t>
+            </w:r>
+            <w:r>
+              <w:rPr>
+                <w:rFonts w:ascii="Times New Roman" w:hAnsi="Times New Roman" w:cs="Times New Roman"/>
+                <w:sz w:val="24"/>
+              </w:rPr>
+              <w:t>n</w:t>
+            </w:r>
+            <w:r>
+              <w:rPr>
+                <w:rFonts w:ascii="Times New Roman" w:hAnsi="Times New Roman" w:cs="Times New Roman"/>
+                <w:sz w:val="24"/>
+              </w:rPr>
+              <w:t xml:space="preserve">úmero de automóviles agregados, última sesión abierta, numero de automóviles movidos de zonas, </w:t>
+            </w:r>
+            <w:r>
+              <w:rPr>
+                <w:rFonts w:ascii="Times New Roman" w:hAnsi="Times New Roman" w:cs="Times New Roman"/>
+                <w:sz w:val="24"/>
+              </w:rPr>
+              <w:t>número</w:t>
+            </w:r>
+            <w:r>
+              <w:rPr>
+                <w:rFonts w:ascii="Times New Roman" w:hAnsi="Times New Roman" w:cs="Times New Roman"/>
+                <w:sz w:val="24"/>
+              </w:rPr>
+              <w:t xml:space="preserve"> de vehículos inspeccionados</w:t>
+            </w:r>
+            <w:r>
+              <w:rPr>
+                <w:rFonts w:ascii="Times New Roman" w:hAnsi="Times New Roman" w:cs="Times New Roman"/>
+                <w:sz w:val="24"/>
+              </w:rPr>
+              <w:t>.</w:t>
             </w:r>
           </w:p>
           <w:p>
@@ -464,13 +583,50 @@
               <w:spacing w:after="200" w:line="276" w:lineRule="auto"/>
               <w:rPr>
                 <w:rFonts w:ascii="Times New Roman" w:hAnsi="Times New Roman" w:cs="Times New Roman"/>
-              </w:rPr>
-            </w:pPr>
-            <w:r>
-              <w:rPr>
-                <w:rFonts w:ascii="Times New Roman" w:hAnsi="Times New Roman" w:cs="Times New Roman"/>
-              </w:rPr>
-              <w:t>______________________________________________________________________________________________</w:t>
+                <w:sz w:val="24"/>
+              </w:rPr>
+            </w:pPr>
+            <w:r>
+              <w:rPr>
+                <w:rFonts w:ascii="Times New Roman" w:hAnsi="Times New Roman" w:cs="Times New Roman"/>
+                <w:sz w:val="24"/>
+              </w:rPr>
+              <w:t>De los t</w:t>
+            </w:r>
+            <w:r>
+              <w:rPr>
+                <w:rFonts w:ascii="Times New Roman" w:hAnsi="Times New Roman" w:cs="Times New Roman"/>
+                <w:sz w:val="24"/>
+              </w:rPr>
+              <w:t>ransportistas</w:t>
+            </w:r>
+            <w:r>
+              <w:rPr>
+                <w:rFonts w:ascii="Times New Roman" w:hAnsi="Times New Roman" w:cs="Times New Roman"/>
+                <w:sz w:val="24"/>
+              </w:rPr>
+              <w:t xml:space="preserve"> </w:t>
+            </w:r>
+            <w:r>
+              <w:rPr>
+                <w:rFonts w:ascii="Times New Roman" w:hAnsi="Times New Roman" w:cs="Times New Roman"/>
+                <w:sz w:val="24"/>
+              </w:rPr>
+              <w:t xml:space="preserve">se sabe </w:t>
+            </w:r>
+            <w:r>
+              <w:rPr>
+                <w:rFonts w:ascii="Times New Roman" w:hAnsi="Times New Roman" w:cs="Times New Roman"/>
+                <w:sz w:val="24"/>
+              </w:rPr>
+              <w:t>número de viajes realizados, numero de camiones conducidos, numero de lotes transportados, número de incidentes</w:t>
+            </w:r>
+            <w:r>
+              <w:rPr>
+                <w:rFonts w:ascii="Times New Roman" w:hAnsi="Times New Roman" w:cs="Times New Roman"/>
+                <w:sz w:val="24"/>
+              </w:rPr>
+              <w:t>.</w:t>
             </w:r>
           </w:p>
           <w:p>
@@ -484,8 +640,32 @@
             <w:r>
               <w:rPr>
                 <w:rFonts w:ascii="Times New Roman" w:hAnsi="Times New Roman" w:cs="Times New Roman"/>
-              </w:rPr>
-              <w:t>______________________________________________________________________________________________</w:t>
+                <w:sz w:val="24"/>
+              </w:rPr>
+              <w:t>De los administradores se sabe el</w:t>
+            </w:r>
+            <w:r>
+              <w:rPr>
+                <w:rFonts w:ascii="Times New Roman" w:hAnsi="Times New Roman" w:cs="Times New Roman"/>
+                <w:sz w:val="24"/>
+              </w:rPr>
+              <w:t xml:space="preserve"> número de usuarios creados, numero de precargas realizadas, número de intervenciones (Acciones que le corresponden a otros </w:t>
+            </w:r>
+            <w:proofErr w:type="gramStart"/>
+            <w:r>
+              <w:rPr>
+                <w:rFonts w:ascii="Times New Roman" w:hAnsi="Times New Roman" w:cs="Times New Roman"/>
+                <w:sz w:val="24"/>
+              </w:rPr>
+              <w:t>usuarios</w:t>
+            </w:r>
+            <w:proofErr w:type="gramEnd"/>
+            <w:r>
+              <w:rPr>
+                <w:rFonts w:ascii="Times New Roman" w:hAnsi="Times New Roman" w:cs="Times New Roman"/>
+                <w:sz w:val="24"/>
+              </w:rPr>
+              <w:t xml:space="preserve"> pero el administrador ha realizado)</w:t>
             </w:r>
           </w:p>
         </w:tc>
@@ -522,7 +702,7 @@
       </w:tr>
       <w:tr>
         <w:trPr>
-          <w:trHeight w:val="561"/>
+          <w:trHeight w:val="480"/>
         </w:trPr>
         <w:tc>
           <w:tcPr>
@@ -541,6 +721,89 @@
                 <w:rFonts w:ascii="Times New Roman" w:hAnsi="Times New Roman" w:cs="Times New Roman"/>
               </w:rPr>
             </w:pPr>
+            <w:r>
+              <w:rPr>
+                <w:rFonts w:ascii="Times New Roman" w:hAnsi="Times New Roman" w:cs="Times New Roman"/>
+                <w:noProof/>
+              </w:rPr>
+              <mc:AlternateContent>
+                <mc:Choice Requires="wps">
+                  <w:drawing>
+                    <wp:anchor distT="0" distB="0" distL="114300" distR="114300" simplePos="0" relativeHeight="251658240" behindDoc="0" locked="0" layoutInCell="1" allowOverlap="1" wp14:anchorId="24F654ED" wp14:editId="1924DF18">
+                      <wp:simplePos x="0" y="0"/>
+                      <wp:positionH relativeFrom="column">
+                        <wp:posOffset>685963</wp:posOffset>
+                      </wp:positionH>
+                      <wp:positionV relativeFrom="paragraph">
+                        <wp:posOffset>59406</wp:posOffset>
+                      </wp:positionV>
+                      <wp:extent cx="72114" cy="71573"/>
+                      <wp:effectExtent l="0" t="0" r="4445" b="5080"/>
+                      <wp:wrapNone/>
+                      <wp:docPr id="4" name="Elipse 4"/>
+                      <wp:cNvGraphicFramePr/>
+                      <a:graphic xmlns:a="http://schemas.openxmlformats.org/drawingml/2006/main">
+                        <a:graphicData uri="http://schemas.microsoft.com/office/word/2010/wordprocessingShape">
+                          <wps:wsp>
+                            <wps:cNvSpPr/>
+                            <wps:spPr>
+                              <a:xfrm>
+                                <a:off x="0" y="0"/>
+                                <a:ext cx="72114" cy="71573"/>
+                              </a:xfrm>
+                              <a:prstGeom prst="ellipse">
+                                <a:avLst/>
+                              </a:prstGeom>
+                              <a:solidFill>
+                                <a:schemeClr val="tx1"/>
+                              </a:solidFill>
+                              <a:ln>
+                                <a:noFill/>
+                              </a:ln>
+                            </wps:spPr>
+                            <wps:style>
+                              <a:lnRef idx="2">
+                                <a:schemeClr val="accent1">
+                                  <a:shade val="50000"/>
+                                </a:schemeClr>
+                              </a:lnRef>
+                              <a:fillRef idx="1">
+                                <a:schemeClr val="accent1"/>
+                              </a:fillRef>
+                              <a:effectRef idx="0">
+                                <a:schemeClr val="accent1"/>
+                              </a:effectRef>
+                              <a:fontRef idx="minor">
+                                <a:schemeClr val="lt1"/>
+                              </a:fontRef>
+                            </wps:style>
+                            <wps:bodyPr rot="0" spcFirstLastPara="0" vertOverflow="overflow" horzOverflow="overflow" vert="horz" wrap="square" lIns="91440" tIns="45720" rIns="91440" bIns="45720" numCol="1" spcCol="0" rtlCol="0" fromWordArt="0" anchor="ctr" anchorCtr="0" forceAA="0" compatLnSpc="1">
+                              <a:prstTxWarp prst="textNoShape">
+                                <a:avLst/>
+                              </a:prstTxWarp>
+                              <a:noAutofit/>
+                            </wps:bodyPr>
+                          </wps:wsp>
+                        </a:graphicData>
+                      </a:graphic>
+                      <wp14:sizeRelH relativeFrom="margin">
+                        <wp14:pctWidth>0</wp14:pctWidth>
+                      </wp14:sizeRelH>
+                      <wp14:sizeRelV relativeFrom="margin">
+                        <wp14:pctHeight>0</wp14:pctHeight>
+                      </wp14:sizeRelV>
+                    </wp:anchor>
+                  </w:drawing>
+                </mc:Choice>
+                <mc:Fallback>
+                  <w:pict>
+                    <v:oval w14:anchorId="611BB3D5" id="Elipse 4" o:spid="_x0000_s1026" style="position:absolute;margin-left:54pt;margin-top:4.7pt;width:5.7pt;height:5.65pt;z-index:251658240;visibility:visible;mso-wrap-style:square;mso-width-percent:0;mso-height-percent:0;mso-wrap-distance-left:9pt;mso-wrap-distance-top:0;mso-wrap-distance-right:9pt;mso-wrap-distance-bottom:0;mso-position-horizontal:absolute;mso-position-horizontal-relative:text;mso-position-vertical:absolute;mso-position-vertical-relative:text;mso-width-percent:0;mso-height-percent:0;mso-width-relative:margin;mso-height-relative:margin;v-text-anchor:middle" o:gfxdata="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" fillcolor="black [3213]" stroked="f" strokeweight="1pt">
+                      <v:stroke joinstyle="miter"/>
+                    </v:oval>
+                  </w:pict>
+                </mc:Fallback>
+              </mc:AlternateContent>
+            </w:r>
             <w:r>
               <w:rPr>
                 <w:rFonts w:ascii="Times New Roman" w:hAnsi="Times New Roman" w:cs="Times New Roman"/>
@@ -627,38 +890,45 @@
               <w:rPr>
                 <w:rFonts w:ascii="Times New Roman" w:hAnsi="Times New Roman" w:cs="Times New Roman"/>
               </w:rPr>
+              <w:t>El cliente le pasa el VIN m</w:t>
+            </w:r>
+            <w:r>
+              <w:rPr>
+                <w:rFonts w:ascii="Times New Roman" w:hAnsi="Times New Roman" w:cs="Times New Roman"/>
+                <w:sz w:val="24"/>
+              </w:rPr>
+              <w:t xml:space="preserve">odelo, año, color, </w:t>
+            </w:r>
+            <w:r>
+              <w:rPr>
+                <w:rFonts w:ascii="Times New Roman" w:hAnsi="Times New Roman" w:cs="Times New Roman"/>
+                <w:sz w:val="24"/>
+              </w:rPr>
+              <w:t>entre otros</w:t>
+            </w:r>
+            <w:r>
+              <w:rPr>
+                <w:rFonts w:ascii="Times New Roman" w:hAnsi="Times New Roman" w:cs="Times New Roman"/>
+              </w:rPr>
+              <w:t>_______________________________________________</w:t>
+            </w:r>
+          </w:p>
+          <w:p>
+            <w:pPr>
+              <w:pStyle w:val="Prrafodelista"/>
+              <w:spacing w:after="200" w:line="276" w:lineRule="auto"/>
+              <w:rPr>
+                <w:rFonts w:ascii="Times New Roman" w:hAnsi="Times New Roman" w:cs="Times New Roman"/>
+              </w:rPr>
+            </w:pPr>
+            <w:r>
+              <w:rPr>
+                <w:rFonts w:ascii="Times New Roman" w:hAnsi="Times New Roman" w:cs="Times New Roman"/>
+              </w:rPr>
               <w:t>______________________________________________________________________________________________</w:t>
             </w:r>
-          </w:p>
-          <w:p>
-            <w:pPr>
-              <w:pStyle w:val="Prrafodelista"/>
-              <w:spacing w:after="200" w:line="276" w:lineRule="auto"/>
-              <w:rPr>
-                <w:rFonts w:ascii="Times New Roman" w:hAnsi="Times New Roman" w:cs="Times New Roman"/>
-              </w:rPr>
-            </w:pPr>
-            <w:r>
-              <w:rPr>
-                <w:rFonts w:ascii="Times New Roman" w:hAnsi="Times New Roman" w:cs="Times New Roman"/>
-              </w:rPr>
-              <w:t>______________________________________________________________________________________________</w:t>
-            </w:r>
-          </w:p>
-          <w:p>
-            <w:pPr>
-              <w:pStyle w:val="Prrafodelista"/>
-              <w:spacing w:after="200" w:line="276" w:lineRule="auto"/>
-              <w:rPr>
-                <w:rFonts w:ascii="Times New Roman" w:hAnsi="Times New Roman" w:cs="Times New Roman"/>
-              </w:rPr>
-            </w:pPr>
-            <w:r>
-              <w:rPr>
-                <w:rFonts w:ascii="Times New Roman" w:hAnsi="Times New Roman" w:cs="Times New Roman"/>
-              </w:rPr>
-              <w:t>______________________________________________________________________________________________</w:t>
-            </w:r>
+            <w:bookmarkStart w:id="0" w:name="_GoBack"/>
+            <w:bookmarkEnd w:id="0"/>
           </w:p>
         </w:tc>
       </w:tr>
@@ -723,7 +993,13 @@
               <w:rPr>
                 <w:rFonts w:ascii="Times New Roman" w:hAnsi="Times New Roman" w:cs="Times New Roman"/>
               </w:rPr>
-              <w:t>______________________________________________________________________________________________</w:t>
+              <w:t>No se sabe con exactitud, pero el sistema soporta una gran cantidad de usuarios</w:t>
+            </w:r>
+            <w:r>
+              <w:rPr>
+                <w:rFonts w:ascii="Times New Roman" w:hAnsi="Times New Roman" w:cs="Times New Roman"/>
+              </w:rPr>
+              <w:t>_______________________________</w:t>
             </w:r>
           </w:p>
           <w:p>
@@ -745,7 +1021,7 @@
       </w:tr>
       <w:tr>
         <w:trPr>
-          <w:trHeight w:val="1002"/>
+          <w:trHeight w:val="50"/>
         </w:trPr>
         <w:tc>
           <w:tcPr>
@@ -785,8 +1061,89 @@
                 <w:rFonts w:ascii="Times New Roman" w:hAnsi="Times New Roman" w:cs="Times New Roman"/>
               </w:rPr>
             </w:pPr>
-            <w:bookmarkStart w:id="0" w:name="_GoBack"/>
-            <w:bookmarkEnd w:id="0"/>
+            <w:r>
+              <w:rPr>
+                <w:rFonts w:ascii="Times New Roman" w:hAnsi="Times New Roman" w:cs="Times New Roman"/>
+                <w:noProof/>
+              </w:rPr>
+              <mc:AlternateContent>
+                <mc:Choice Requires="wps">
+                  <w:drawing>
+                    <wp:anchor distT="0" distB="0" distL="114300" distR="114300" simplePos="0" relativeHeight="251663360" behindDoc="0" locked="0" layoutInCell="1" allowOverlap="1" wp14:anchorId="24F654ED" wp14:editId="1924DF18">
+                      <wp:simplePos x="0" y="0"/>
+                      <wp:positionH relativeFrom="column">
+                        <wp:posOffset>691656</wp:posOffset>
+                      </wp:positionH>
+                      <wp:positionV relativeFrom="paragraph">
+                        <wp:posOffset>68210</wp:posOffset>
+                      </wp:positionV>
+                      <wp:extent cx="72114" cy="71573"/>
+                      <wp:effectExtent l="0" t="0" r="4445" b="5080"/>
+                      <wp:wrapNone/>
+                      <wp:docPr id="5" name="Elipse 5"/>
+                      <wp:cNvGraphicFramePr/>
+                      <a:graphic xmlns:a="http://schemas.openxmlformats.org/drawingml/2006/main">
+                        <a:graphicData uri="http://schemas.microsoft.com/office/word/2010/wordprocessingShape">
+                          <wps:wsp>
+                            <wps:cNvSpPr/>
+                            <wps:spPr>
+                              <a:xfrm>
+                                <a:off x="0" y="0"/>
+                                <a:ext cx="72114" cy="71573"/>
+                              </a:xfrm>
+                              <a:prstGeom prst="ellipse">
+                                <a:avLst/>
+                              </a:prstGeom>
+                              <a:solidFill>
+                                <a:schemeClr val="tx1"/>
+                              </a:solidFill>
+                              <a:ln>
+                                <a:noFill/>
+                              </a:ln>
+                            </wps:spPr>
+                            <wps:style>
+                              <a:lnRef idx="2">
+                                <a:schemeClr val="accent1">
+                                  <a:shade val="50000"/>
+                                </a:schemeClr>
+                              </a:lnRef>
+                              <a:fillRef idx="1">
+                                <a:schemeClr val="accent1"/>
+                              </a:fillRef>
+                              <a:effectRef idx="0">
+                                <a:schemeClr val="accent1"/>
+                              </a:effectRef>
+                              <a:fontRef idx="minor">
+                                <a:schemeClr val="lt1"/>
+                              </a:fontRef>
+                            </wps:style>
+                            <wps:bodyPr rot="0" spcFirstLastPara="0" vertOverflow="overflow" horzOverflow="overflow" vert="horz" wrap="square" lIns="91440" tIns="45720" rIns="91440" bIns="45720" numCol="1" spcCol="0" rtlCol="0" fromWordArt="0" anchor="ctr" anchorCtr="0" forceAA="0" compatLnSpc="1">
+                              <a:prstTxWarp prst="textNoShape">
+                                <a:avLst/>
+                              </a:prstTxWarp>
+                              <a:noAutofit/>
+                            </wps:bodyPr>
+                          </wps:wsp>
+                        </a:graphicData>
+                      </a:graphic>
+                      <wp14:sizeRelH relativeFrom="margin">
+                        <wp14:pctWidth>0</wp14:pctWidth>
+                      </wp14:sizeRelH>
+                      <wp14:sizeRelV relativeFrom="margin">
+                        <wp14:pctHeight>0</wp14:pctHeight>
+                      </wp14:sizeRelV>
+                    </wp:anchor>
+                  </w:drawing>
+                </mc:Choice>
+                <mc:Fallback>
+                  <w:pict>
+                    <v:oval w14:anchorId="624B34FF" id="Elipse 5" o:spid="_x0000_s1026" style="position:absolute;margin-left:54.45pt;margin-top:5.35pt;width:5.7pt;height:5.65pt;z-index:251663360;visibility:visible;mso-wrap-style:square;mso-width-percent:0;mso-height-percent:0;mso-wrap-distance-left:9pt;mso-wrap-distance-top:0;mso-wrap-distance-right:9pt;mso-wrap-distance-bottom:0;mso-position-horizontal:absolute;mso-position-horizontal-relative:text;mso-position-vertical:absolute;mso-position-vertical-relative:text;mso-width-percent:0;mso-height-percent:0;mso-width-relative:margin;mso-height-relative:margin;v-text-anchor:middle" o:gfxdata="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" fillcolor="black [3213]" stroked="f" strokeweight="1pt">
+                      <v:stroke joinstyle="miter"/>
+                    </v:oval>
+                  </w:pict>
+                </mc:Fallback>
+              </mc:AlternateContent>
+            </w:r>
             <w:r>
               <w:rPr>
                 <w:rFonts w:ascii="Times New Roman" w:hAnsi="Times New Roman" w:cs="Times New Roman"/>
@@ -2506,7 +2863,7 @@
 </file>
 
 <file path=customXml/itemProps1.xml><?xml version="1.0" encoding="utf-8"?>
-<ds:datastoreItem xmlns:ds="http://schemas.openxmlformats.org/officeDocument/2006/customXml" ds:itemID="{CBA5C27A-30F7-4335-895C-9BF0B608BCD5}">
+<ds:datastoreItem xmlns:ds="http://schemas.openxmlformats.org/officeDocument/2006/customXml" ds:itemID="{E7A5AC47-305D-46BD-821C-C55AF281AE82}">
   <ds:schemaRefs>
     <ds:schemaRef ds:uri="http://schemas.openxmlformats.org/officeDocument/2006/bibliography"/>
   </ds:schemaRefs>

</xml_diff>